<commit_message>
Correccion 17 - Terminado OK hasta YORLANO
</commit_message>
<xml_diff>
--- a/Desafios/Correcciones 16.docx
+++ b/Desafios/Correcciones 16.docx
@@ -34,8 +34,6 @@
       <w:pPr>
         <w:rPr>
           <w:rFonts w:ascii="Segoe UI Emoji" w:hAnsi="Segoe UI Emoji" w:cs="Segoe UI Emoji"/>
-          <w:b/>
-          <w:bCs/>
         </w:rPr>
       </w:pPr>
     </w:p>
@@ -57,16 +55,7 @@
       </w:r>
       <w:proofErr w:type="gramEnd"/>
       <w:r>
-        <w:t xml:space="preserve">Felicitaciones por la entrega del Desafío </w:t>
-      </w:r>
-      <w:r>
-        <w:t>1</w:t>
-      </w:r>
-      <w:r>
-        <w:t>4</w:t>
-      </w:r>
-      <w:r>
-        <w:t xml:space="preserve">! </w:t>
+        <w:t xml:space="preserve">Felicitaciones por la entrega del Desafío 17! </w:t>
       </w:r>
       <w:r>
         <w:rPr>
@@ -83,86 +72,80 @@
     <w:p/>
     <w:p>
       <w:r>
-        <w:t>Emmanuel, excelente trabajo ¡</w:t>
-      </w:r>
-    </w:p>
-    <w:p/>
-    <w:p>
-      <w:r>
-        <w:t>Los objetivos solicitados están cumplidos</w:t>
-      </w:r>
-      <w:r>
-        <w:t xml:space="preserve">, </w:t>
-      </w:r>
-      <w:r>
-        <w:t xml:space="preserve">el proyecto en </w:t>
-      </w:r>
-      <w:proofErr w:type="spellStart"/>
-      <w:r>
-        <w:t>React</w:t>
-      </w:r>
-      <w:proofErr w:type="spellEnd"/>
-      <w:r>
-        <w:t xml:space="preserve"> esta correctamente creado, Los componentes principales solicitados están ok, gestionaste correctamente la comunicación entre los componentes con </w:t>
-      </w:r>
-      <w:proofErr w:type="spellStart"/>
-      <w:r>
-        <w:t>props</w:t>
-      </w:r>
-      <w:proofErr w:type="spellEnd"/>
-      <w:r>
-        <w:t xml:space="preserve"> y validándolos con </w:t>
-      </w:r>
-      <w:proofErr w:type="spellStart"/>
-      <w:r>
-        <w:t>PropTypes</w:t>
+        <w:t>Emmanuel</w:t>
+      </w:r>
+      <w:r>
+        <w:t>, excelente trabajo ¡</w:t>
+      </w:r>
+    </w:p>
+    <w:p/>
+    <w:p>
+      <w:r>
+        <w:t xml:space="preserve">Implementaste las mejoras solicitadas a la API </w:t>
+      </w:r>
+      <w:proofErr w:type="gramStart"/>
+      <w:r>
+        <w:t>REST .</w:t>
+      </w:r>
+      <w:proofErr w:type="gramEnd"/>
+      <w:r>
+        <w:t xml:space="preserve"> El servidor esta creado con Express tal cual lo solicitado, las peticiones HTTP (GET, POST, </w:t>
+      </w:r>
+      <w:proofErr w:type="gramStart"/>
+      <w:r>
+        <w:t>PUT,…</w:t>
+      </w:r>
+      <w:proofErr w:type="gramEnd"/>
+      <w:r>
+        <w:t>).</w:t>
+      </w:r>
+    </w:p>
+    <w:p/>
+    <w:p>
+      <w:r>
+        <w:t xml:space="preserve">Implementaste correctamente la persistencia con el </w:t>
+      </w:r>
+      <w:proofErr w:type="spellStart"/>
+      <w:r>
+        <w:t>modulo</w:t>
+      </w:r>
+      <w:proofErr w:type="spellEnd"/>
+      <w:r>
+        <w:t xml:space="preserve"> FS. La gestión de subida de archivos con </w:t>
+      </w:r>
+      <w:proofErr w:type="spellStart"/>
+      <w:r>
+        <w:t>Multer</w:t>
+      </w:r>
+      <w:proofErr w:type="spellEnd"/>
+      <w:r>
+        <w:t xml:space="preserve"> esta perfecta. Genial que ordenaste las rutas aplicando </w:t>
+      </w:r>
+      <w:proofErr w:type="spellStart"/>
+      <w:r>
+        <w:t>Router</w:t>
+      </w:r>
+      <w:proofErr w:type="spellEnd"/>
+      <w:r>
+        <w:t xml:space="preserve"> y aplicaste </w:t>
+      </w:r>
+      <w:proofErr w:type="spellStart"/>
+      <w:r>
+        <w:t>Nodemailer</w:t>
       </w:r>
       <w:proofErr w:type="spellEnd"/>
       <w:r>
         <w:t>.</w:t>
       </w:r>
     </w:p>
-    <w:p>
-      <w:pPr>
-        <w:rPr>
-          <w:u w:val="single"/>
-        </w:rPr>
-      </w:pPr>
-      <w:r>
-        <w:t xml:space="preserve">La implementación de </w:t>
-      </w:r>
-      <w:proofErr w:type="spellStart"/>
-      <w:r>
-        <w:t>Context</w:t>
-      </w:r>
-      <w:proofErr w:type="spellEnd"/>
-      <w:r>
-        <w:t xml:space="preserve"> API para la gestión de estado global </w:t>
-      </w:r>
-      <w:r>
-        <w:t xml:space="preserve">y el control de estado y efectos secundarios con los </w:t>
-      </w:r>
-      <w:proofErr w:type="spellStart"/>
-      <w:r>
-        <w:t>hooks</w:t>
-      </w:r>
-      <w:proofErr w:type="spellEnd"/>
-      <w:r>
-        <w:t xml:space="preserve"> quedaron excelentes.</w:t>
-      </w:r>
-    </w:p>
-    <w:p/>
-    <w:p>
-      <w:r>
-        <w:t>Los estilos con SASS quedaron tal cual la consigna.</w:t>
-      </w:r>
-    </w:p>
-    <w:p/>
-    <w:p>
-      <w:r>
-        <w:t xml:space="preserve"> </w:t>
-      </w:r>
-    </w:p>
+    <w:p/>
+    <w:p>
+      <w:r>
+        <w:t>La configuración de variables de entorno quedo ok y las validaciones y control de errores correctamente gestionados.</w:t>
+      </w:r>
+    </w:p>
+    <w:p/>
+    <w:p/>
     <w:p>
       <w:r>
         <w:t xml:space="preserve">Felicitaciones ¡ </w:t>
@@ -175,13 +158,7 @@
         <w:ind w:left="708" w:hanging="708"/>
       </w:pPr>
       <w:r>
-        <w:t>Tu nota en el Desafío 1</w:t>
-      </w:r>
-      <w:r>
-        <w:t>4</w:t>
-      </w:r>
-      <w:r>
-        <w:t xml:space="preserve"> es: </w:t>
+        <w:t xml:space="preserve">Tu nota en el Desafío 17 es: </w:t>
       </w:r>
       <w:r>
         <w:rPr>
@@ -243,7 +220,13 @@
       </w:r>
       <w:proofErr w:type="spellEnd"/>
     </w:p>
-    <w:p/>
+    <w:p>
+      <w:pPr>
+        <w:rPr>
+          <w:rFonts w:ascii="Segoe UI Emoji" w:hAnsi="Segoe UI Emoji" w:cs="Segoe UI Emoji"/>
+        </w:rPr>
+      </w:pPr>
+    </w:p>
     <w:p>
       <w:pPr>
         <w:rPr>
@@ -262,7 +245,7 @@
       </w:r>
       <w:proofErr w:type="gramEnd"/>
       <w:r>
-        <w:t xml:space="preserve">Felicitaciones por la entrega del Desafío 14! </w:t>
+        <w:t xml:space="preserve">Felicitaciones por la entrega del Desafío 17! </w:t>
       </w:r>
       <w:r>
         <w:rPr>
@@ -291,71 +274,63 @@
     <w:p>
       <w:r>
         <w:lastRenderedPageBreak/>
-        <w:t xml:space="preserve">Los objetivos solicitados están cumplidos, el proyecto en </w:t>
-      </w:r>
-      <w:proofErr w:type="spellStart"/>
-      <w:r>
-        <w:t>React</w:t>
-      </w:r>
-      <w:proofErr w:type="spellEnd"/>
-      <w:r>
-        <w:t xml:space="preserve"> esta correctamente creado, Los componentes principales solicitados están ok, gestionaste correctamente la comunicación entre los componentes con </w:t>
-      </w:r>
-      <w:proofErr w:type="spellStart"/>
-      <w:r>
-        <w:t>props</w:t>
-      </w:r>
-      <w:proofErr w:type="spellEnd"/>
-      <w:r>
-        <w:t xml:space="preserve"> y validándolos con </w:t>
-      </w:r>
-      <w:proofErr w:type="spellStart"/>
-      <w:r>
-        <w:t>PropTypes</w:t>
+        <w:t xml:space="preserve">Implementaste las mejoras solicitadas a la API </w:t>
+      </w:r>
+      <w:proofErr w:type="gramStart"/>
+      <w:r>
+        <w:t>REST .</w:t>
+      </w:r>
+      <w:proofErr w:type="gramEnd"/>
+      <w:r>
+        <w:t xml:space="preserve"> El servidor esta creado con Express tal cual lo solicitado, las peticiones HTTP (GET, POST, </w:t>
+      </w:r>
+      <w:proofErr w:type="gramStart"/>
+      <w:r>
+        <w:t>PUT,…</w:t>
+      </w:r>
+      <w:proofErr w:type="gramEnd"/>
+      <w:r>
+        <w:t>).</w:t>
+      </w:r>
+    </w:p>
+    <w:p/>
+    <w:p>
+      <w:r>
+        <w:t xml:space="preserve">Implementaste correctamente la persistencia con el </w:t>
+      </w:r>
+      <w:proofErr w:type="spellStart"/>
+      <w:r>
+        <w:t>modulo</w:t>
+      </w:r>
+      <w:proofErr w:type="spellEnd"/>
+      <w:r>
+        <w:t xml:space="preserve"> FS. La gestión de subida de archivos con </w:t>
+      </w:r>
+      <w:proofErr w:type="spellStart"/>
+      <w:r>
+        <w:t>Multer</w:t>
+      </w:r>
+      <w:proofErr w:type="spellEnd"/>
+      <w:r>
+        <w:t xml:space="preserve"> esta perfecta. Genial que ordenaste las rutas aplicando </w:t>
+      </w:r>
+      <w:proofErr w:type="spellStart"/>
+      <w:r>
+        <w:t>Router</w:t>
       </w:r>
       <w:proofErr w:type="spellEnd"/>
       <w:r>
         <w:t>.</w:t>
       </w:r>
     </w:p>
-    <w:p>
-      <w:pPr>
-        <w:rPr>
-          <w:u w:val="single"/>
-        </w:rPr>
-      </w:pPr>
-      <w:r>
-        <w:t xml:space="preserve">La implementación de </w:t>
-      </w:r>
-      <w:proofErr w:type="spellStart"/>
-      <w:r>
-        <w:t>Context</w:t>
-      </w:r>
-      <w:proofErr w:type="spellEnd"/>
-      <w:r>
-        <w:t xml:space="preserve"> API para la gestión de estado global y el control de estado y efectos secundarios con los </w:t>
-      </w:r>
-      <w:proofErr w:type="spellStart"/>
-      <w:r>
-        <w:t>hooks</w:t>
-      </w:r>
-      <w:proofErr w:type="spellEnd"/>
-      <w:r>
-        <w:t xml:space="preserve"> quedaron excelentes.</w:t>
-      </w:r>
-    </w:p>
-    <w:p/>
-    <w:p>
-      <w:r>
-        <w:t>Los estilos con SASS quedaron tal cual la consigna.</w:t>
-      </w:r>
-    </w:p>
-    <w:p/>
-    <w:p>
-      <w:r>
-        <w:t xml:space="preserve"> </w:t>
-      </w:r>
-    </w:p>
+    <w:p/>
+    <w:p>
+      <w:r>
+        <w:t>La configuración de variables de entorno quedo ok y las validaciones y control de errores correctamente gestionados.</w:t>
+      </w:r>
+    </w:p>
+    <w:p/>
+    <w:p/>
     <w:p>
       <w:r>
         <w:t xml:space="preserve">Felicitaciones ¡ </w:t>
@@ -368,7 +343,7 @@
         <w:ind w:left="708" w:hanging="708"/>
       </w:pPr>
       <w:r>
-        <w:t xml:space="preserve">Tu nota en el Desafío 14 es: </w:t>
+        <w:t xml:space="preserve">Tu nota en el Desafío 17 es: </w:t>
       </w:r>
       <w:r>
         <w:rPr>
@@ -541,6 +516,7 @@
     <w:p/>
     <w:p>
       <w:r>
+        <w:lastRenderedPageBreak/>
         <w:t>Observaciones a tu trabajo son:</w:t>
       </w:r>
     </w:p>
@@ -640,61 +616,121 @@
         <w:t xml:space="preserve"> Nicolas</w:t>
       </w:r>
     </w:p>
-    <w:p/>
-    <w:p>
-      <w:r>
-        <w:t>Nicolas, excelente trabajo ¡</w:t>
-      </w:r>
-    </w:p>
-    <w:p/>
-    <w:p>
-      <w:r>
-        <w:t xml:space="preserve">Cumpliste con los objetivos solicitados, el proyecto en </w:t>
-      </w:r>
-      <w:proofErr w:type="spellStart"/>
-      <w:r>
-        <w:t>React</w:t>
-      </w:r>
-      <w:proofErr w:type="spellEnd"/>
-      <w:r>
-        <w:t xml:space="preserve"> esta correctamente creado, Los componentes principales solicitados están ok y también genial que </w:t>
-      </w:r>
-      <w:r>
-        <w:t xml:space="preserve">generaste </w:t>
-      </w:r>
+    <w:p>
+      <w:pPr>
+        <w:rPr>
+          <w:rFonts w:ascii="Segoe UI Emoji" w:hAnsi="Segoe UI Emoji" w:cs="Segoe UI Emoji"/>
+        </w:rPr>
+      </w:pPr>
+    </w:p>
+    <w:p>
+      <w:pPr>
+        <w:rPr>
+          <w:rFonts w:ascii="Segoe UI Emoji" w:hAnsi="Segoe UI Emoji" w:cs="Segoe UI Emoji"/>
+        </w:rPr>
+      </w:pPr>
       <w:proofErr w:type="gramStart"/>
       <w:r>
-        <w:t>otro componentes</w:t>
+        <w:rPr>
+          <w:rFonts w:ascii="Segoe UI Emoji" w:hAnsi="Segoe UI Emoji" w:cs="Segoe UI Emoji"/>
+        </w:rPr>
+        <w:t>🎉</w:t>
+      </w:r>
+      <w:r>
+        <w:t>¡</w:t>
       </w:r>
       <w:proofErr w:type="gramEnd"/>
       <w:r>
-        <w:t xml:space="preserve"> para texto botones</w:t>
-      </w:r>
-      <w:r>
-        <w:t xml:space="preserve">, gestionaste correctamente la comunicación entre los componentes con </w:t>
-      </w:r>
-      <w:proofErr w:type="spellStart"/>
-      <w:r>
-        <w:t>props</w:t>
-      </w:r>
-      <w:proofErr w:type="spellEnd"/>
-      <w:r>
-        <w:t xml:space="preserve"> y validándolos con </w:t>
-      </w:r>
-      <w:proofErr w:type="spellStart"/>
-      <w:r>
-        <w:t>PropTypes</w:t>
+        <w:t xml:space="preserve">Felicitaciones por la entrega del Desafío 17! </w:t>
+      </w:r>
+      <w:r>
+        <w:rPr>
+          <w:rFonts w:ascii="Segoe UI Emoji" w:hAnsi="Segoe UI Emoji" w:cs="Segoe UI Emoji"/>
+        </w:rPr>
+        <w:t>🎉</w:t>
+      </w:r>
+    </w:p>
+    <w:p>
+      <w:pPr>
+        <w:ind w:left="708" w:hanging="708"/>
+      </w:pPr>
+    </w:p>
+    <w:p/>
+    <w:p>
+      <w:r>
+        <w:t>Nicolas</w:t>
+      </w:r>
+      <w:r>
+        <w:t>, excelente trabajo ¡</w:t>
+      </w:r>
+    </w:p>
+    <w:p/>
+    <w:p>
+      <w:r>
+        <w:t xml:space="preserve">Implementaste las mejoras solicitadas a la API </w:t>
+      </w:r>
+      <w:proofErr w:type="gramStart"/>
+      <w:r>
+        <w:t>REST .</w:t>
+      </w:r>
+      <w:proofErr w:type="gramEnd"/>
+      <w:r>
+        <w:t xml:space="preserve"> El servidor esta creado con Express tal cual lo solicitado, las peticiones HTTP (GET, POST, </w:t>
+      </w:r>
+      <w:proofErr w:type="gramStart"/>
+      <w:r>
+        <w:t>PUT,…</w:t>
+      </w:r>
+      <w:proofErr w:type="gramEnd"/>
+      <w:r>
+        <w:t>).</w:t>
+      </w:r>
+    </w:p>
+    <w:p/>
+    <w:p>
+      <w:r>
+        <w:t xml:space="preserve">Implementaste correctamente la persistencia con el </w:t>
+      </w:r>
+      <w:proofErr w:type="spellStart"/>
+      <w:r>
+        <w:t>modulo</w:t>
+      </w:r>
+      <w:proofErr w:type="spellEnd"/>
+      <w:r>
+        <w:t xml:space="preserve"> FS. La gestión de subida de archivos con </w:t>
+      </w:r>
+      <w:proofErr w:type="spellStart"/>
+      <w:r>
+        <w:t>Multer</w:t>
+      </w:r>
+      <w:proofErr w:type="spellEnd"/>
+      <w:r>
+        <w:t xml:space="preserve"> esta perfecta. Genial que ordenaste las rutas aplicando </w:t>
+      </w:r>
+      <w:proofErr w:type="spellStart"/>
+      <w:r>
+        <w:t>Router</w:t>
+      </w:r>
+      <w:proofErr w:type="spellEnd"/>
+      <w:r>
+        <w:t xml:space="preserve"> y aplicaste </w:t>
+      </w:r>
+      <w:proofErr w:type="spellStart"/>
+      <w:r>
+        <w:t>Nodemailer</w:t>
       </w:r>
       <w:proofErr w:type="spellEnd"/>
       <w:r>
         <w:t>.</w:t>
       </w:r>
     </w:p>
-    <w:p>
-      <w:r>
-        <w:t>La lógica de renderizado condicional e iterativo bien implementada y los estilos con SASS quedaron ok.</w:t>
-      </w:r>
-    </w:p>
+    <w:p/>
+    <w:p>
+      <w:r>
+        <w:t>La configuración de variables de entorno quedo ok y las validaciones y control de errores correctamente gestionados.</w:t>
+      </w:r>
+    </w:p>
+    <w:p/>
     <w:p/>
     <w:p>
       <w:r>
@@ -708,7 +744,8 @@
         <w:ind w:left="708" w:hanging="708"/>
       </w:pPr>
       <w:r>
-        <w:t xml:space="preserve">Tu nota en el Desafío 12 es: </w:t>
+        <w:lastRenderedPageBreak/>
+        <w:t xml:space="preserve">Tu nota en el Desafío 17 es: </w:t>
       </w:r>
       <w:r>
         <w:rPr>
@@ -771,7 +808,6 @@
           <w:b/>
           <w:bCs/>
         </w:rPr>
-        <w:lastRenderedPageBreak/>
         <w:t xml:space="preserve">Cabral Tomas </w:t>
       </w:r>
       <w:proofErr w:type="spellStart"/>
@@ -943,6 +979,7 @@
     <w:p/>
     <w:p>
       <w:r>
+        <w:lastRenderedPageBreak/>
         <w:t xml:space="preserve">Tu nota en el Desafío 01 es: </w:t>
       </w:r>
       <w:r>
@@ -1030,7 +1067,7 @@
         <w:t>Felicitaciones por la entrega del Desafío 1</w:t>
       </w:r>
       <w:r>
-        <w:t>6</w:t>
+        <w:t>7</w:t>
       </w:r>
       <w:r>
         <w:t xml:space="preserve">! </w:t>
@@ -1050,7 +1087,7 @@
     <w:p/>
     <w:p>
       <w:r>
-        <w:t>Emmanuel</w:t>
+        <w:t>Patricia</w:t>
       </w:r>
       <w:r>
         <w:t>, excelente trabajo ¡</w:t>
@@ -1059,17 +1096,68 @@
     <w:p/>
     <w:p>
       <w:r>
-        <w:t xml:space="preserve">La API REST solicitada funciona correctamente. El servidor esta creado con Express tal cual lo solicitado, las peticiones HTTP (GET, POST, </w:t>
+        <w:t>Implementaste las mejoras solicitadas a l</w:t>
+      </w:r>
+      <w:r>
+        <w:t xml:space="preserve">a API </w:t>
       </w:r>
       <w:proofErr w:type="gramStart"/>
       <w:r>
+        <w:t>REST</w:t>
+      </w:r>
+      <w:r>
+        <w:t xml:space="preserve"> </w:t>
+      </w:r>
+      <w:r>
+        <w:t>.</w:t>
+      </w:r>
+      <w:proofErr w:type="gramEnd"/>
+      <w:r>
+        <w:t xml:space="preserve"> El servidor esta creado con Express tal cual lo solicitado, las peticiones HTTP (GET, POST, </w:t>
+      </w:r>
+      <w:proofErr w:type="gramStart"/>
+      <w:r>
         <w:t>PUT,…</w:t>
       </w:r>
       <w:proofErr w:type="gramEnd"/>
       <w:r>
-        <w:t>) son exitosas ya que la lógica es correcta.</w:t>
-      </w:r>
-    </w:p>
+        <w:t>)</w:t>
+      </w:r>
+      <w:r>
+        <w:t>.</w:t>
+      </w:r>
+    </w:p>
+    <w:p/>
+    <w:p>
+      <w:r>
+        <w:t xml:space="preserve">Implementaste correctamente la persistencia con el </w:t>
+      </w:r>
+      <w:proofErr w:type="spellStart"/>
+      <w:r>
+        <w:t>modulo</w:t>
+      </w:r>
+      <w:proofErr w:type="spellEnd"/>
+      <w:r>
+        <w:t xml:space="preserve"> FS. La gestión de subida de archivos con </w:t>
+      </w:r>
+      <w:proofErr w:type="spellStart"/>
+      <w:r>
+        <w:t>Multer</w:t>
+      </w:r>
+      <w:proofErr w:type="spellEnd"/>
+      <w:r>
+        <w:t xml:space="preserve"> esta perfecta. Genial que ordenaste las rutas aplicando </w:t>
+      </w:r>
+      <w:proofErr w:type="spellStart"/>
+      <w:r>
+        <w:t>Router</w:t>
+      </w:r>
+      <w:proofErr w:type="spellEnd"/>
+      <w:r>
+        <w:t>.</w:t>
+      </w:r>
+    </w:p>
+    <w:p/>
     <w:p>
       <w:r>
         <w:t>La configuración de variables de entorno quedo ok y las validaciones y control de errores correctamente gestionados.</w:t>
@@ -1092,7 +1180,7 @@
         <w:t>Tu nota en el Desafío 1</w:t>
       </w:r>
       <w:r>
-        <w:t>6</w:t>
+        <w:t>7</w:t>
       </w:r>
       <w:r>
         <w:t xml:space="preserve"> es: </w:t>
@@ -1155,6 +1243,7 @@
           <w:b/>
           <w:bCs/>
         </w:rPr>
+        <w:lastRenderedPageBreak/>
         <w:t>Espinoza Julio</w:t>
       </w:r>
     </w:p>
@@ -1252,7 +1341,6 @@
     <w:p/>
     <w:p>
       <w:r>
-        <w:lastRenderedPageBreak/>
         <w:t xml:space="preserve">En el </w:t>
       </w:r>
       <w:proofErr w:type="spellStart"/>
@@ -1521,6 +1609,7 @@
         <w:rPr>
           <w:rFonts w:ascii="Segoe UI Emoji" w:hAnsi="Segoe UI Emoji" w:cs="Segoe UI Emoji"/>
         </w:rPr>
+        <w:lastRenderedPageBreak/>
         <w:t>🎉</w:t>
       </w:r>
       <w:r>
@@ -1612,7 +1701,6 @@
     <w:p/>
     <w:p>
       <w:r>
-        <w:lastRenderedPageBreak/>
         <w:t>Observaciones a tu trabajo son:</w:t>
       </w:r>
     </w:p>
@@ -1789,6 +1877,7 @@
     <w:p/>
     <w:p>
       <w:r>
+        <w:lastRenderedPageBreak/>
         <w:t>Primeramente, quería felicitarte por el trabajo que realizaste. El resultado renderizado es el solicitado.</w:t>
       </w:r>
     </w:p>
@@ -1917,11 +2006,7 @@
       </w:r>
       <w:proofErr w:type="spellEnd"/>
       <w:r>
-        <w:t xml:space="preserve"> de </w:t>
-      </w:r>
-      <w:r>
-        <w:lastRenderedPageBreak/>
-        <w:t xml:space="preserve">experiencia y educación y dejas suelto el </w:t>
+        <w:t xml:space="preserve"> de experiencia y educación y dejas suelto el </w:t>
       </w:r>
       <w:proofErr w:type="spellStart"/>
       <w:r>
@@ -2057,6 +2142,7 @@
     <w:p/>
     <w:p>
       <w:r>
+        <w:lastRenderedPageBreak/>
         <w:t xml:space="preserve">Los archivos </w:t>
       </w:r>
       <w:proofErr w:type="spellStart"/>
@@ -2419,7 +2505,6 @@
         <w:rPr>
           <w:rFonts w:ascii="Segoe UI Emoji" w:hAnsi="Segoe UI Emoji" w:cs="Segoe UI Emoji"/>
         </w:rPr>
-        <w:lastRenderedPageBreak/>
         <w:t>🎉</w:t>
       </w:r>
       <w:r>
@@ -2552,6 +2637,7 @@
     <w:p/>
     <w:p>
       <w:r>
+        <w:lastRenderedPageBreak/>
         <w:t>Julio, muy buen trabajo, cumplidos todos los requerimientos del enunciado.</w:t>
       </w:r>
     </w:p>
@@ -2677,7 +2763,6 @@
           <w:b/>
           <w:bCs/>
         </w:rPr>
-        <w:lastRenderedPageBreak/>
         <w:t>Gerardo Amado</w:t>
       </w:r>
     </w:p>

</xml_diff>